<commit_message>
Small update to report on PowerBI project.
</commit_message>
<xml_diff>
--- a/Tableau_&_PowerBI/INFS 776 - Data Visualization/Final Project - Instant Noodle Data Visualization/Storyline - Instant Noodle Total Sales and Sales Growth.docx
+++ b/Tableau_&_PowerBI/INFS 776 - Data Visualization/Final Project - Instant Noodle Data Visualization/Storyline - Instant Noodle Total Sales and Sales Growth.docx
@@ -1,6 +1,6 @@
 
 <file path=word/document.xml><?xml version="1.0" encoding="utf-8"?>
-<w:document xmlns:wpc="http://schemas.microsoft.com/office/word/2010/wordprocessingCanvas" xmlns:cx="http://schemas.microsoft.com/office/drawing/2014/chartex" xmlns:cx1="http://schemas.microsoft.com/office/drawing/2015/9/8/chartex" xmlns:cx2="http://schemas.microsoft.com/office/drawing/2015/10/21/chartex" xmlns:cx3="http://schemas.microsoft.com/office/drawing/2016/5/9/chartex" xmlns:cx4="http://schemas.microsoft.com/office/drawing/2016/5/10/chartex" xmlns:cx5="http://schemas.microsoft.com/office/drawing/2016/5/11/chartex" xmlns:cx6="http://schemas.microsoft.com/office/drawing/2016/5/12/chartex" xmlns:cx7="http://schemas.microsoft.com/office/drawing/2016/5/13/chartex" xmlns:cx8="http://schemas.microsoft.com/office/drawing/2016/5/14/chartex" xmlns:mc="http://schemas.openxmlformats.org/markup-compatibility/2006" xmlns:aink="http://schemas.microsoft.com/office/drawing/2016/ink" xmlns:am3d="http://schemas.microsoft.com/office/drawing/2017/model3d" xmlns:o="urn:schemas-microsoft-com:office:office" xmlns:r="http://schemas.openxmlformats.org/officeDocument/2006/relationships" xmlns:m="http://schemas.openxmlformats.org/officeDocument/2006/math" xmlns:v="urn:schemas-microsoft-com:vml" xmlns:wp14="http://schemas.microsoft.com/office/word/2010/wordprocessingDrawing" xmlns:wp="http://schemas.openxmlformats.org/drawingml/2006/wordprocessingDrawing" xmlns:w10="urn:schemas-microsoft-com:office:word" xmlns:w="http://schemas.openxmlformats.org/wordprocessingml/2006/main" xmlns:w14="http://schemas.microsoft.com/office/word/2010/wordml" xmlns:w15="http://schemas.microsoft.com/office/word/2012/wordml" xmlns:w16cex="http://schemas.microsoft.com/office/word/2018/wordml/cex" xmlns:w16cid="http://schemas.microsoft.com/office/word/2016/wordml/cid" xmlns:w16="http://schemas.microsoft.com/office/word/2018/wordml" xmlns:w16sdtdh="http://schemas.microsoft.com/office/word/2020/wordml/sdtdatahash" xmlns:w16se="http://schemas.microsoft.com/office/word/2015/wordml/symex" xmlns:wpg="http://schemas.microsoft.com/office/word/2010/wordprocessingGroup" xmlns:wpi="http://schemas.microsoft.com/office/word/2010/wordprocessingInk" xmlns:wne="http://schemas.microsoft.com/office/word/2006/wordml" xmlns:wps="http://schemas.microsoft.com/office/word/2010/wordprocessingShape" mc:Ignorable="w14 w15 w16se w16cid w16 w16cex w16sdtdh wp14">
+<w:document xmlns:wpc="http://schemas.microsoft.com/office/word/2010/wordprocessingCanvas" xmlns:cx="http://schemas.microsoft.com/office/drawing/2014/chartex" xmlns:cx1="http://schemas.microsoft.com/office/drawing/2015/9/8/chartex" xmlns:cx2="http://schemas.microsoft.com/office/drawing/2015/10/21/chartex" xmlns:cx3="http://schemas.microsoft.com/office/drawing/2016/5/9/chartex" xmlns:cx4="http://schemas.microsoft.com/office/drawing/2016/5/10/chartex" xmlns:cx5="http://schemas.microsoft.com/office/drawing/2016/5/11/chartex" xmlns:cx6="http://schemas.microsoft.com/office/drawing/2016/5/12/chartex" xmlns:cx7="http://schemas.microsoft.com/office/drawing/2016/5/13/chartex" xmlns:cx8="http://schemas.microsoft.com/office/drawing/2016/5/14/chartex" xmlns:mc="http://schemas.openxmlformats.org/markup-compatibility/2006" xmlns:aink="http://schemas.microsoft.com/office/drawing/2016/ink" xmlns:am3d="http://schemas.microsoft.com/office/drawing/2017/model3d" xmlns:o="urn:schemas-microsoft-com:office:office" xmlns:oel="http://schemas.microsoft.com/office/2019/extlst" xmlns:r="http://schemas.openxmlformats.org/officeDocument/2006/relationships" xmlns:m="http://schemas.openxmlformats.org/officeDocument/2006/math" xmlns:v="urn:schemas-microsoft-com:vml" xmlns:wp14="http://schemas.microsoft.com/office/word/2010/wordprocessingDrawing" xmlns:wp="http://schemas.openxmlformats.org/drawingml/2006/wordprocessingDrawing" xmlns:w10="urn:schemas-microsoft-com:office:word" xmlns:w="http://schemas.openxmlformats.org/wordprocessingml/2006/main" xmlns:w14="http://schemas.microsoft.com/office/word/2010/wordml" xmlns:w15="http://schemas.microsoft.com/office/word/2012/wordml" xmlns:w16cex="http://schemas.microsoft.com/office/word/2018/wordml/cex" xmlns:w16cid="http://schemas.microsoft.com/office/word/2016/wordml/cid" xmlns:w16="http://schemas.microsoft.com/office/word/2018/wordml" xmlns:w16sdtdh="http://schemas.microsoft.com/office/word/2020/wordml/sdtdatahash" xmlns:w16se="http://schemas.microsoft.com/office/word/2015/wordml/symex" xmlns:wpg="http://schemas.microsoft.com/office/word/2010/wordprocessingGroup" xmlns:wpi="http://schemas.microsoft.com/office/word/2010/wordprocessingInk" xmlns:wne="http://schemas.microsoft.com/office/word/2006/wordml" xmlns:wps="http://schemas.microsoft.com/office/word/2010/wordprocessingShape" mc:Ignorable="w14 w15 w16se w16cid w16 w16cex w16sdtdh wp14">
   <w:body>
     <w:p>
       <w:pPr>
@@ -100,6 +100,9 @@
     </w:p>
     <w:p>
       <w:r>
+        <w:rPr>
+          <w:noProof/>
+        </w:rPr>
         <w:drawing>
           <wp:inline distT="0" distB="0" distL="0" distR="0" wp14:anchorId="6ACAE932" wp14:editId="4EC8AE08">
             <wp:extent cx="5943600" cy="3097530"/>
@@ -139,14 +142,27 @@
     </w:p>
     <w:p>
       <w:r>
-        <w:t xml:space="preserve">This chart shows growth between 2016 and 2020 as well as total sales in the 10 countries selling the most instant noodles. As shown, growth in sales has recently been the most rapid in Nigeria, Vietnam, China and Brazil while sales have started to stagnate in India and Indonesia. Furthermore, China has had the most overall sales </w:t>
+        <w:t xml:space="preserve">This chart shows growth between 2016 and 2020 as well as total sales in the 10 countries selling the most instant noodles. As shown, growth in sales has recently been the most rapid in Nigeria, Vietnam, </w:t>
+      </w:r>
+      <w:proofErr w:type="gramStart"/>
+      <w:r>
+        <w:t>China</w:t>
+      </w:r>
+      <w:proofErr w:type="gramEnd"/>
+      <w:r>
+        <w:t xml:space="preserve"> and Brazil while sales have started to stagnate in India and Indonesia. Furthermore, China has had the most overall sales </w:t>
       </w:r>
       <w:r>
         <w:t>through the 2016 to</w:t>
       </w:r>
       <w:r>
-        <w:t xml:space="preserve"> 2020 time period</w:t>
-      </w:r>
+        <w:t xml:space="preserve"> 2020 </w:t>
+      </w:r>
+      <w:proofErr w:type="gramStart"/>
+      <w:r>
+        <w:t>time period</w:t>
+      </w:r>
+      <w:proofErr w:type="gramEnd"/>
       <w:r>
         <w:t xml:space="preserve"> 200k million</w:t>
       </w:r>
@@ -155,6 +171,36 @@
       </w:r>
       <w:r>
         <w:t>.</w:t>
+      </w:r>
+    </w:p>
+    <w:p/>
+    <w:p/>
+    <w:p>
+      <w:r>
+        <w:t>Sources:</w:t>
+      </w:r>
+    </w:p>
+    <w:p>
+      <w:r>
+        <w:t>Ramen Ratings; Flavor extracted from Variety column</w:t>
+      </w:r>
+      <w:r>
+        <w:t>:</w:t>
+      </w:r>
+      <w:r>
+        <w:br/>
+        <w:t>https://www.kaggle.com/residentmario/ramen-ratings</w:t>
+      </w:r>
+      <w:r>
+        <w:br/>
+        <w:t>Global Demand for Instant Noodles</w:t>
+      </w:r>
+      <w:r>
+        <w:t>:</w:t>
+      </w:r>
+      <w:r>
+        <w:br/>
+        <w:t>https://instantnoodles.org/en/noodles/market.html</w:t>
       </w:r>
     </w:p>
     <w:sectPr>
@@ -696,6 +742,21 @@
       <w:szCs w:val="32"/>
     </w:rPr>
   </w:style>
+  <w:style w:type="character" w:customStyle="1" w:styleId="fontstyle01">
+    <w:name w:val="fontstyle01"/>
+    <w:basedOn w:val="DefaultParagraphFont"/>
+    <w:rsid w:val="006D0553"/>
+    <w:rPr>
+      <w:rFonts w:ascii="Calibri" w:hAnsi="Calibri" w:cs="Calibri" w:hint="default"/>
+      <w:b w:val="0"/>
+      <w:bCs w:val="0"/>
+      <w:i w:val="0"/>
+      <w:iCs w:val="0"/>
+      <w:color w:val="000000"/>
+      <w:sz w:val="28"/>
+      <w:szCs w:val="28"/>
+    </w:rPr>
+  </w:style>
 </w:styles>
 </file>
 
@@ -995,6 +1056,21 @@
 </file>
 
 <file path=customXml/item1.xml><?xml version="1.0" encoding="utf-8"?>
+<p:properties xmlns:p="http://schemas.microsoft.com/office/2006/metadata/properties" xmlns:xsi="http://www.w3.org/2001/XMLSchema-instance" xmlns:pc="http://schemas.microsoft.com/office/infopath/2007/PartnerControls">
+  <documentManagement/>
+</p:properties>
+</file>
+
+<file path=customXml/item2.xml><?xml version="1.0" encoding="utf-8"?>
+<?mso-contentType ?>
+<FormTemplates xmlns="http://schemas.microsoft.com/sharepoint/v3/contenttype/forms">
+  <Display>DocumentLibraryForm</Display>
+  <Edit>DocumentLibraryForm</Edit>
+  <New>DocumentLibraryForm</New>
+</FormTemplates>
+</file>
+
+<file path=customXml/item3.xml><?xml version="1.0" encoding="utf-8"?>
 <ct:contentTypeSchema xmlns:ct="http://schemas.microsoft.com/office/2006/metadata/contentType" xmlns:ma="http://schemas.microsoft.com/office/2006/metadata/properties/metaAttributes" ct:_="" ma:_="" ma:contentTypeName="Document" ma:contentTypeID="0x010100F35CD704F7DD2D4FB16751F931707079" ma:contentTypeVersion="5" ma:contentTypeDescription="Create a new document." ma:contentTypeScope="" ma:versionID="42fc3f950435c93bc5b66e21d8f4167c">
   <xsd:schema xmlns:xsd="http://www.w3.org/2001/XMLSchema" xmlns:xs="http://www.w3.org/2001/XMLSchema" xmlns:p="http://schemas.microsoft.com/office/2006/metadata/properties" xmlns:ns3="c9fd9000-061e-4fbe-8d0e-2d1ac83120e7" xmlns:ns4="9712864a-a9b1-4126-ab95-a8d4520279ee" targetNamespace="http://schemas.microsoft.com/office/2006/metadata/properties" ma:root="true" ma:fieldsID="a5cd733cf1950ddfadf829c4618d5a42" ns3:_="" ns4:_="">
     <xsd:import namespace="c9fd9000-061e-4fbe-8d0e-2d1ac83120e7"/>
@@ -1165,22 +1241,24 @@
 </ct:contentTypeSchema>
 </file>
 
-<file path=customXml/item2.xml><?xml version="1.0" encoding="utf-8"?>
-<?mso-contentType ?>
-<FormTemplates xmlns="http://schemas.microsoft.com/sharepoint/v3/contenttype/forms">
-  <Display>DocumentLibraryForm</Display>
-  <Edit>DocumentLibraryForm</Edit>
-  <New>DocumentLibraryForm</New>
-</FormTemplates>
+<file path=customXml/itemProps1.xml><?xml version="1.0" encoding="utf-8"?>
+<ds:datastoreItem xmlns:ds="http://schemas.openxmlformats.org/officeDocument/2006/customXml" ds:itemID="{EB2EE32B-F584-4696-8B62-15528BD063F8}">
+  <ds:schemaRefs>
+    <ds:schemaRef ds:uri="http://schemas.microsoft.com/office/2006/metadata/properties"/>
+    <ds:schemaRef ds:uri="http://schemas.microsoft.com/office/infopath/2007/PartnerControls"/>
+  </ds:schemaRefs>
+</ds:datastoreItem>
 </file>
 
-<file path=customXml/item3.xml><?xml version="1.0" encoding="utf-8"?>
-<p:properties xmlns:p="http://schemas.microsoft.com/office/2006/metadata/properties" xmlns:xsi="http://www.w3.org/2001/XMLSchema-instance" xmlns:pc="http://schemas.microsoft.com/office/infopath/2007/PartnerControls">
-  <documentManagement/>
-</p:properties>
+<file path=customXml/itemProps2.xml><?xml version="1.0" encoding="utf-8"?>
+<ds:datastoreItem xmlns:ds="http://schemas.openxmlformats.org/officeDocument/2006/customXml" ds:itemID="{7FA135BD-ECDC-44D5-A57D-17115B025822}">
+  <ds:schemaRefs>
+    <ds:schemaRef ds:uri="http://schemas.microsoft.com/sharepoint/v3/contenttype/forms"/>
+  </ds:schemaRefs>
+</ds:datastoreItem>
 </file>
 
-<file path=customXml/itemProps1.xml><?xml version="1.0" encoding="utf-8"?>
+<file path=customXml/itemProps3.xml><?xml version="1.0" encoding="utf-8"?>
 <ds:datastoreItem xmlns:ds="http://schemas.openxmlformats.org/officeDocument/2006/customXml" ds:itemID="{790CB19D-4DA7-4413-9039-245DE24B0B04}">
   <ds:schemaRefs>
     <ds:schemaRef ds:uri="http://schemas.microsoft.com/office/2006/metadata/contentType"/>
@@ -1197,21 +1275,4 @@
     <ds:schemaRef ds:uri="http://schemas.microsoft.com/internal/obd"/>
   </ds:schemaRefs>
 </ds:datastoreItem>
-</file>
-
-<file path=customXml/itemProps2.xml><?xml version="1.0" encoding="utf-8"?>
-<ds:datastoreItem xmlns:ds="http://schemas.openxmlformats.org/officeDocument/2006/customXml" ds:itemID="{7FA135BD-ECDC-44D5-A57D-17115B025822}">
-  <ds:schemaRefs>
-    <ds:schemaRef ds:uri="http://schemas.microsoft.com/sharepoint/v3/contenttype/forms"/>
-  </ds:schemaRefs>
-</ds:datastoreItem>
-</file>
-
-<file path=customXml/itemProps3.xml><?xml version="1.0" encoding="utf-8"?>
-<ds:datastoreItem xmlns:ds="http://schemas.openxmlformats.org/officeDocument/2006/customXml" ds:itemID="{EB2EE32B-F584-4696-8B62-15528BD063F8}">
-  <ds:schemaRefs>
-    <ds:schemaRef ds:uri="http://schemas.microsoft.com/office/2006/metadata/properties"/>
-    <ds:schemaRef ds:uri="http://schemas.microsoft.com/office/infopath/2007/PartnerControls"/>
-  </ds:schemaRefs>
-</ds:datastoreItem>
 </file>
</xml_diff>

<commit_message>
Updates to Instant Noodle PowerBI report text.
</commit_message>
<xml_diff>
--- a/Tableau_&_PowerBI/INFS 776 - Data Visualization/Final Project - Instant Noodle Data Visualization/Storyline - Instant Noodle Total Sales and Sales Growth.docx
+++ b/Tableau_&_PowerBI/INFS 776 - Data Visualization/Final Project - Instant Noodle Data Visualization/Storyline - Instant Noodle Total Sales and Sales Growth.docx
@@ -8,7 +8,7 @@
         <w:jc w:val="center"/>
       </w:pPr>
       <w:r>
-        <w:t>Which of the countries have the highest demand and demand growth for instant noodles?</w:t>
+        <w:t>Which countries have the highest demand and demand growth for instant noodles?</w:t>
       </w:r>
     </w:p>
     <w:p/>
@@ -65,7 +65,13 @@
         <w:t>This map can be used to show what countries and regions to focus store expansion and marketing efforts in.</w:t>
       </w:r>
       <w:r>
-        <w:t xml:space="preserve"> We’ve found that the most sales for instant noodles can be found in Southeast Asia and Central Europe.</w:t>
+        <w:t xml:space="preserve"> </w:t>
+      </w:r>
+      <w:r>
+        <w:t>The highest volume of</w:t>
+      </w:r>
+      <w:r>
+        <w:t xml:space="preserve"> sales for instant noodles can be found in Southeast Asia and Central Europe.</w:t>
       </w:r>
     </w:p>
     <w:p/>
@@ -142,29 +148,28 @@
     </w:p>
     <w:p>
       <w:r>
-        <w:t xml:space="preserve">This chart shows growth between 2016 and 2020 as well as total sales in the 10 countries selling the most instant noodles. As shown, growth in sales has recently been the most rapid in Nigeria, Vietnam, </w:t>
-      </w:r>
-      <w:proofErr w:type="gramStart"/>
-      <w:r>
-        <w:t>China</w:t>
-      </w:r>
-      <w:proofErr w:type="gramEnd"/>
-      <w:r>
-        <w:t xml:space="preserve"> and Brazil while sales have started to stagnate in India and Indonesia. Furthermore, China has had the most overall sales </w:t>
-      </w:r>
-      <w:r>
-        <w:t>through the 2016 to</w:t>
-      </w:r>
-      <w:r>
-        <w:t xml:space="preserve"> 2020 </w:t>
-      </w:r>
-      <w:proofErr w:type="gramStart"/>
-      <w:r>
-        <w:t>time period</w:t>
-      </w:r>
-      <w:proofErr w:type="gramEnd"/>
-      <w:r>
-        <w:t xml:space="preserve"> 200k million</w:t>
+        <w:t xml:space="preserve">This chart shows growth between 2016 and 2020 as well as total sales in the 10 countries selling the most instant noodles. As shown, growth in sales has recently been the most rapid in Nigeria, Vietnam, China and Brazil while sales have started to stagnate in India and Indonesia. Furthermore, China has had the most overall sales </w:t>
+      </w:r>
+      <w:r>
+        <w:t>through</w:t>
+      </w:r>
+      <w:r>
+        <w:t>out</w:t>
+      </w:r>
+      <w:r>
+        <w:t xml:space="preserve"> the 2016 to</w:t>
+      </w:r>
+      <w:r>
+        <w:t xml:space="preserve"> 2020 time period</w:t>
+      </w:r>
+      <w:r>
+        <w:t xml:space="preserve"> </w:t>
+      </w:r>
+      <w:r>
+        <w:t xml:space="preserve">with </w:t>
+      </w:r>
+      <w:r>
+        <w:t>200k million</w:t>
       </w:r>
       <w:r>
         <w:t xml:space="preserve"> instant noodle sales</w:t>
@@ -1056,21 +1061,6 @@
 </file>
 
 <file path=customXml/item1.xml><?xml version="1.0" encoding="utf-8"?>
-<p:properties xmlns:p="http://schemas.microsoft.com/office/2006/metadata/properties" xmlns:xsi="http://www.w3.org/2001/XMLSchema-instance" xmlns:pc="http://schemas.microsoft.com/office/infopath/2007/PartnerControls">
-  <documentManagement/>
-</p:properties>
-</file>
-
-<file path=customXml/item2.xml><?xml version="1.0" encoding="utf-8"?>
-<?mso-contentType ?>
-<FormTemplates xmlns="http://schemas.microsoft.com/sharepoint/v3/contenttype/forms">
-  <Display>DocumentLibraryForm</Display>
-  <Edit>DocumentLibraryForm</Edit>
-  <New>DocumentLibraryForm</New>
-</FormTemplates>
-</file>
-
-<file path=customXml/item3.xml><?xml version="1.0" encoding="utf-8"?>
 <ct:contentTypeSchema xmlns:ct="http://schemas.microsoft.com/office/2006/metadata/contentType" xmlns:ma="http://schemas.microsoft.com/office/2006/metadata/properties/metaAttributes" ct:_="" ma:_="" ma:contentTypeName="Document" ma:contentTypeID="0x010100F35CD704F7DD2D4FB16751F931707079" ma:contentTypeVersion="5" ma:contentTypeDescription="Create a new document." ma:contentTypeScope="" ma:versionID="42fc3f950435c93bc5b66e21d8f4167c">
   <xsd:schema xmlns:xsd="http://www.w3.org/2001/XMLSchema" xmlns:xs="http://www.w3.org/2001/XMLSchema" xmlns:p="http://schemas.microsoft.com/office/2006/metadata/properties" xmlns:ns3="c9fd9000-061e-4fbe-8d0e-2d1ac83120e7" xmlns:ns4="9712864a-a9b1-4126-ab95-a8d4520279ee" targetNamespace="http://schemas.microsoft.com/office/2006/metadata/properties" ma:root="true" ma:fieldsID="a5cd733cf1950ddfadf829c4618d5a42" ns3:_="" ns4:_="">
     <xsd:import namespace="c9fd9000-061e-4fbe-8d0e-2d1ac83120e7"/>
@@ -1241,24 +1231,22 @@
 </ct:contentTypeSchema>
 </file>
 
-<file path=customXml/itemProps1.xml><?xml version="1.0" encoding="utf-8"?>
-<ds:datastoreItem xmlns:ds="http://schemas.openxmlformats.org/officeDocument/2006/customXml" ds:itemID="{EB2EE32B-F584-4696-8B62-15528BD063F8}">
-  <ds:schemaRefs>
-    <ds:schemaRef ds:uri="http://schemas.microsoft.com/office/2006/metadata/properties"/>
-    <ds:schemaRef ds:uri="http://schemas.microsoft.com/office/infopath/2007/PartnerControls"/>
-  </ds:schemaRefs>
-</ds:datastoreItem>
+<file path=customXml/item2.xml><?xml version="1.0" encoding="utf-8"?>
+<?mso-contentType ?>
+<FormTemplates xmlns="http://schemas.microsoft.com/sharepoint/v3/contenttype/forms">
+  <Display>DocumentLibraryForm</Display>
+  <Edit>DocumentLibraryForm</Edit>
+  <New>DocumentLibraryForm</New>
+</FormTemplates>
 </file>
 
-<file path=customXml/itemProps2.xml><?xml version="1.0" encoding="utf-8"?>
-<ds:datastoreItem xmlns:ds="http://schemas.openxmlformats.org/officeDocument/2006/customXml" ds:itemID="{7FA135BD-ECDC-44D5-A57D-17115B025822}">
-  <ds:schemaRefs>
-    <ds:schemaRef ds:uri="http://schemas.microsoft.com/sharepoint/v3/contenttype/forms"/>
-  </ds:schemaRefs>
-</ds:datastoreItem>
+<file path=customXml/item3.xml><?xml version="1.0" encoding="utf-8"?>
+<p:properties xmlns:p="http://schemas.microsoft.com/office/2006/metadata/properties" xmlns:xsi="http://www.w3.org/2001/XMLSchema-instance" xmlns:pc="http://schemas.microsoft.com/office/infopath/2007/PartnerControls">
+  <documentManagement/>
+</p:properties>
 </file>
 
-<file path=customXml/itemProps3.xml><?xml version="1.0" encoding="utf-8"?>
+<file path=customXml/itemProps1.xml><?xml version="1.0" encoding="utf-8"?>
 <ds:datastoreItem xmlns:ds="http://schemas.openxmlformats.org/officeDocument/2006/customXml" ds:itemID="{790CB19D-4DA7-4413-9039-245DE24B0B04}">
   <ds:schemaRefs>
     <ds:schemaRef ds:uri="http://schemas.microsoft.com/office/2006/metadata/contentType"/>
@@ -1275,4 +1263,21 @@
     <ds:schemaRef ds:uri="http://schemas.microsoft.com/internal/obd"/>
   </ds:schemaRefs>
 </ds:datastoreItem>
+</file>
+
+<file path=customXml/itemProps2.xml><?xml version="1.0" encoding="utf-8"?>
+<ds:datastoreItem xmlns:ds="http://schemas.openxmlformats.org/officeDocument/2006/customXml" ds:itemID="{7FA135BD-ECDC-44D5-A57D-17115B025822}">
+  <ds:schemaRefs>
+    <ds:schemaRef ds:uri="http://schemas.microsoft.com/sharepoint/v3/contenttype/forms"/>
+  </ds:schemaRefs>
+</ds:datastoreItem>
+</file>
+
+<file path=customXml/itemProps3.xml><?xml version="1.0" encoding="utf-8"?>
+<ds:datastoreItem xmlns:ds="http://schemas.openxmlformats.org/officeDocument/2006/customXml" ds:itemID="{EB2EE32B-F584-4696-8B62-15528BD063F8}">
+  <ds:schemaRefs>
+    <ds:schemaRef ds:uri="http://schemas.microsoft.com/office/2006/metadata/properties"/>
+    <ds:schemaRef ds:uri="http://schemas.microsoft.com/office/infopath/2007/PartnerControls"/>
+  </ds:schemaRefs>
+</ds:datastoreItem>
 </file>
</xml_diff>